<commit_message>
DOCX import, altChunk: fix missing page break
Somewhat similar to copy&paste, the altChunk mechanism drops styles from
the inner document by default. A surprising consequence of that is
sections in the inner document have the default page size. This leads to
a page break when the content of the outer document ends and the content
of the inner document starts.

Fix the importer to support this:

1) Ignore the page size and number in DomainMapper::lcl_attribute().

2) Pass the start of the current section to the sub-importer, so that it
can insert the starting page break at the right place.

Change-Id: Id3955f2b35a139692254c4ac1233e96eef2620e9
Reviewed-on: https://gerrit.libreoffice.org/c/core/+/104821
Reviewed-by: Miklos Vajna <vmiklos@collabora.com>
Tested-by: Jenkins
</commit_message>
<xml_diff>
--- a/writerfilter/qa/cppunittests/dmapper/data/alt-chunk.docx
+++ b/writerfilter/qa/cppunittests/dmapper/data/alt-chunk.docx
@@ -1,22 +1,32 @@
 
 <file path=word/document.xml><?xml version="1.0" encoding="utf-8"?>
-<w:document xmlns:wpc="http://schemas.microsoft.com/office/word/2010/wordprocessingCanvas" xmlns:mc="http://schemas.openxmlformats.org/markup-compatibility/2006" xmlns:o="urn:schemas-microsoft-com:office:office" xmlns:r="http://schemas.openxmlformats.org/officeDocument/2006/relationships" xmlns:m="http://schemas.openxmlformats.org/officeDocument/2006/math" xmlns:v="urn:schemas-microsoft-com:vml" xmlns:wp14="http://schemas.microsoft.com/office/word/2010/wordprocessingDrawing" xmlns:wp="http://schemas.openxmlformats.org/drawingml/2006/wordprocessingDrawing" xmlns:w10="urn:schemas-microsoft-com:office:word" xmlns:w="http://schemas.openxmlformats.org/wordprocessingml/2006/main" xmlns:w14="http://schemas.microsoft.com/office/word/2010/wordml" xmlns:wpg="http://schemas.microsoft.com/office/word/2010/wordprocessingGroup" xmlns:wpi="http://schemas.microsoft.com/office/word/2010/wordprocessingInk" xmlns:wne="http://schemas.microsoft.com/office/word/2006/wordml" xmlns:wps="http://schemas.microsoft.com/office/word/2010/wordprocessingShape" mc:Ignorable="w14 wp14">
+<w:document xmlns:wpc="http://schemas.microsoft.com/office/word/2010/wordprocessingCanvas" xmlns:mc="http://schemas.openxmlformats.org/markup-compatibility/2006" xmlns:o="urn:schemas-microsoft-com:office:office" xmlns:r="http://schemas.openxmlformats.org/officeDocument/2006/relationships" xmlns:m="http://schemas.openxmlformats.org/officeDocument/2006/math" xmlns:v="urn:schemas-microsoft-com:vml" xmlns:wp14="http://schemas.microsoft.com/office/word/2010/wordprocessingDrawing" xmlns:wp="http://schemas.openxmlformats.org/drawingml/2006/wordprocessingDrawing" xmlns:w10="urn:schemas-microsoft-com:office:word" xmlns:w="http://schemas.openxmlformats.org/wordprocessingml/2006/main" xmlns:w14="http://schemas.microsoft.com/office/word/2010/wordml" xmlns:w15="http://schemas.microsoft.com/office/word/2012/wordml" xmlns:wpg="http://schemas.microsoft.com/office/word/2010/wordprocessingGroup" xmlns:wpi="http://schemas.microsoft.com/office/word/2010/wordprocessingInk" xmlns:wne="http://schemas.microsoft.com/office/word/2006/wordml" xmlns:wps="http://schemas.microsoft.com/office/word/2010/wordprocessingShape" mc:Ignorable="w14 w15 wp14">
   <w:body>
     <w:p>
+      <w:pPr>
+        <w:sectPr>
+          <w:pgSz w:w="11906" w:h="16838"/>
+          <w:pgMar w:top="1417" w:right="1417" w:bottom="1417" w:left="1417" w:header="708" w:footer="708" w:gutter="0"/>
+          <w:pgNumType w:start="1"/>
+          <w:cols w:space="708"/>
+          <w:docGrid w:linePitch="360"/>
+        </w:sectPr>
+      </w:pPr>
       <w:r>
-        <w:t>Outer para 1</w:t>
+        <w:t>outer, before sect break</w:t>
       </w:r>
     </w:p>
     <w:p>
       <w:r>
-        <w:t>Outer para 2</w:t>
+        <w:t>outer, after sect break</w:t>
       </w:r>
     </w:p>
     <w:altChunk r:id="AltChunkId63"/>
     <w:sectPr>
-      <w:pgSz w:w="12240" w:h="15840"/>
-      <w:pgMar w:top="1417" w:right="1417" w:bottom="1417" w:left="1417" w:header="720" w:footer="720" w:gutter="0"/>
-      <w:cols w:space="720"/>
+      <w:type w:val="continuous"/>
+      <w:pgSz w:w="11906" w:h="16838"/>
+      <w:pgMar w:top="1417" w:right="1417" w:bottom="1417" w:left="1417" w:header="708" w:footer="708" w:gutter="0"/>
+      <w:cols w:space="708"/>
       <w:docGrid w:linePitch="360"/>
     </w:sectPr>
   </w:body>

</xml_diff>